<commit_message>
part 4 dynamic complete
</commit_message>
<xml_diff>
--- a/Lab 2 -2017 Rev. 1.docx
+++ b/Lab 2 -2017 Rev. 1.docx
@@ -673,7 +673,7 @@
           <v:shape id="_x0000_i1025" type="#_x0000_t75" style="width:10.5pt;height:14.25pt" o:ole="">
             <v:imagedata r:id="rId8" o:title=""/>
           </v:shape>
-          <o:OLEObject Type="Embed" ProgID="Equation.DSMT4" ShapeID="_x0000_i1025" DrawAspect="Content" ObjectID="_1549556079" r:id="rId9"/>
+          <o:OLEObject Type="Embed" ProgID="Equation.DSMT4" ShapeID="_x0000_i1025" DrawAspect="Content" ObjectID="_1549565560" r:id="rId9"/>
         </w:object>
       </w:r>
       <w:r>
@@ -693,7 +693,7 @@
           <v:shape id="_x0000_i1026" type="#_x0000_t75" style="width:120.75pt;height:40.5pt" o:ole="">
             <v:imagedata r:id="rId10" o:title=""/>
           </v:shape>
-          <o:OLEObject Type="Embed" ProgID="Equation.DSMT4" ShapeID="_x0000_i1026" DrawAspect="Content" ObjectID="_1549556080" r:id="rId11"/>
+          <o:OLEObject Type="Embed" ProgID="Equation.DSMT4" ShapeID="_x0000_i1026" DrawAspect="Content" ObjectID="_1549565561" r:id="rId11"/>
         </w:object>
       </w:r>
       <w:r>
@@ -813,7 +813,7 @@
           <v:shape id="_x0000_i1027" type="#_x0000_t75" style="width:132.75pt;height:42pt" o:ole="">
             <v:imagedata r:id="rId12" o:title=""/>
           </v:shape>
-          <o:OLEObject Type="Embed" ProgID="Equation.DSMT4" ShapeID="_x0000_i1027" DrawAspect="Content" ObjectID="_1549556081" r:id="rId13"/>
+          <o:OLEObject Type="Embed" ProgID="Equation.DSMT4" ShapeID="_x0000_i1027" DrawAspect="Content" ObjectID="_1549565562" r:id="rId13"/>
         </w:object>
       </w:r>
       <w:r>
@@ -2603,7 +2603,7 @@
           <v:shape id="_x0000_i1028" type="#_x0000_t75" style="width:12pt;height:15.75pt" o:ole="">
             <v:imagedata r:id="rId14" o:title=""/>
           </v:shape>
-          <o:OLEObject Type="Embed" ProgID="Equation.DSMT4" ShapeID="_x0000_i1028" DrawAspect="Content" ObjectID="_1549556082" r:id="rId15"/>
+          <o:OLEObject Type="Embed" ProgID="Equation.DSMT4" ShapeID="_x0000_i1028" DrawAspect="Content" ObjectID="_1549565563" r:id="rId15"/>
         </w:object>
       </w:r>
       <w:r>
@@ -2649,7 +2649,7 @@
           <v:shape id="_x0000_i1029" type="#_x0000_t75" style="width:18pt;height:18.75pt" o:ole="">
             <v:imagedata r:id="rId16" o:title=""/>
           </v:shape>
-          <o:OLEObject Type="Embed" ProgID="Equation.DSMT4" ShapeID="_x0000_i1029" DrawAspect="Content" ObjectID="_1549556083" r:id="rId17"/>
+          <o:OLEObject Type="Embed" ProgID="Equation.DSMT4" ShapeID="_x0000_i1029" DrawAspect="Content" ObjectID="_1549565564" r:id="rId17"/>
         </w:object>
       </w:r>
       <w:r>
@@ -2668,7 +2668,7 @@
           <v:shape id="_x0000_i1030" type="#_x0000_t75" style="width:9.75pt;height:11.25pt" o:ole="">
             <v:imagedata r:id="rId18" o:title=""/>
           </v:shape>
-          <o:OLEObject Type="Embed" ProgID="Equation.DSMT4" ShapeID="_x0000_i1030" DrawAspect="Content" ObjectID="_1549556084" r:id="rId19"/>
+          <o:OLEObject Type="Embed" ProgID="Equation.DSMT4" ShapeID="_x0000_i1030" DrawAspect="Content" ObjectID="_1549565565" r:id="rId19"/>
         </w:object>
       </w:r>
       <w:r>
@@ -3259,7 +3259,7 @@
           <v:shape id="_x0000_i1031" type="#_x0000_t75" style="width:119.25pt;height:36.75pt" o:ole="">
             <v:imagedata r:id="rId20" o:title=""/>
           </v:shape>
-          <o:OLEObject Type="Embed" ProgID="Equation.DSMT4" ShapeID="_x0000_i1031" DrawAspect="Content" ObjectID="_1549556085" r:id="rId21"/>
+          <o:OLEObject Type="Embed" ProgID="Equation.DSMT4" ShapeID="_x0000_i1031" DrawAspect="Content" ObjectID="_1549565566" r:id="rId21"/>
         </w:object>
       </w:r>
       <w:r>
@@ -3683,14 +3683,14 @@
           <w:numId w:val="7"/>
         </w:numPr>
         <w:rPr>
-          <w:color w:val="000000" w:themeColor="text1"/>
-        </w:rPr>
-      </w:pPr>
-      <w:r>
-        <w:rPr>
-          <w:b/>
-          <w:i/>
-          <w:color w:val="000000" w:themeColor="text1"/>
+          <w:color w:val="70AD47" w:themeColor="accent6"/>
+        </w:rPr>
+      </w:pPr>
+      <w:r>
+        <w:rPr>
+          <w:b/>
+          <w:i/>
+          <w:color w:val="70AD47" w:themeColor="accent6"/>
         </w:rPr>
         <w:t xml:space="preserve"> </w:t>
       </w:r>
@@ -3698,46 +3698,46 @@
         <w:rPr>
           <w:b/>
           <w:i/>
-          <w:color w:val="000000" w:themeColor="text1"/>
+          <w:color w:val="70AD47" w:themeColor="accent6"/>
         </w:rPr>
         <w:t>(5%)</w:t>
       </w:r>
       <w:r>
         <w:rPr>
           <w:i/>
-          <w:color w:val="000000" w:themeColor="text1"/>
+          <w:color w:val="70AD47" w:themeColor="accent6"/>
         </w:rPr>
         <w:t xml:space="preserve"> </w:t>
       </w:r>
       <w:r>
         <w:rPr>
           <w:i/>
-          <w:color w:val="000000" w:themeColor="text1"/>
+          <w:color w:val="70AD47" w:themeColor="accent6"/>
         </w:rPr>
         <w:t xml:space="preserve">(For published Matlab document and code) </w:t>
       </w:r>
       <w:r>
         <w:rPr>
-          <w:color w:val="000000" w:themeColor="text1"/>
+          <w:color w:val="70AD47" w:themeColor="accent6"/>
         </w:rPr>
         <w:t>Provide comparative plots that show residuals vs. time for each calculation method on the same vertical scale.  Use a single plot to combine all results if they are well separated.  Use multiple stacked plots if there is enough overlap that it makes it difficult to visually separate the results from each calculation method.</w:t>
       </w:r>
       <w:r>
         <w:rPr>
-          <w:color w:val="000000" w:themeColor="text1"/>
+          <w:color w:val="70AD47" w:themeColor="accent6"/>
         </w:rPr>
         <w:t xml:space="preserve">  List the value of </w:t>
       </w:r>
       <w:proofErr w:type="spellStart"/>
       <w:r>
         <w:rPr>
-          <w:color w:val="000000" w:themeColor="text1"/>
+          <w:color w:val="70AD47" w:themeColor="accent6"/>
         </w:rPr>
         <w:t>s</w:t>
       </w:r>
       <w:r>
         <w:rPr>
-          <w:color w:val="000000" w:themeColor="text1"/>
+          <w:color w:val="70AD47" w:themeColor="accent6"/>
           <w:vertAlign w:val="subscript"/>
         </w:rPr>
         <w:t>yx</w:t>
@@ -3745,18 +3745,16 @@
       <w:proofErr w:type="spellEnd"/>
       <w:r>
         <w:rPr>
-          <w:color w:val="000000" w:themeColor="text1"/>
+          <w:color w:val="70AD47" w:themeColor="accent6"/>
         </w:rPr>
         <w:t xml:space="preserve"> on each plot</w:t>
       </w:r>
       <w:r>
         <w:rPr>
-          <w:color w:val="000000" w:themeColor="text1"/>
+          <w:color w:val="70AD47" w:themeColor="accent6"/>
         </w:rPr>
         <w:t>.</w:t>
       </w:r>
-      <w:bookmarkStart w:id="0" w:name="_GoBack"/>
-      <w:bookmarkEnd w:id="0"/>
     </w:p>
     <w:p>
       <w:pPr>
@@ -3867,7 +3865,15 @@
         <w:rPr>
           <w:i/>
         </w:rPr>
-        <w:t xml:space="preserve"> should list the value of time constant as well as the </w:t>
+        <w:t xml:space="preserve"> should list the value of time constant as well</w:t>
+      </w:r>
+      <w:bookmarkStart w:id="0" w:name="_GoBack"/>
+      <w:bookmarkEnd w:id="0"/>
+      <w:r>
+        <w:rPr>
+          <w:i/>
+        </w:rPr>
+        <w:t xml:space="preserve"> as the </w:t>
       </w:r>
       <w:proofErr w:type="spellStart"/>
       <w:r>
@@ -3933,7 +3939,7 @@
           <v:shape id="_x0000_i1032" type="#_x0000_t75" style="width:138pt;height:189pt" o:ole="">
             <v:imagedata r:id="rId22" o:title=""/>
           </v:shape>
-          <o:OLEObject Type="Embed" ProgID="Equation.DSMT4" ShapeID="_x0000_i1032" DrawAspect="Content" ObjectID="_1549556086" r:id="rId23"/>
+          <o:OLEObject Type="Embed" ProgID="Equation.DSMT4" ShapeID="_x0000_i1032" DrawAspect="Content" ObjectID="_1549565567" r:id="rId23"/>
         </w:object>
       </w:r>
       <w:r>
@@ -3951,7 +3957,7 @@
           <v:shape id="_x0000_i1033" type="#_x0000_t75" style="width:51pt;height:57pt" o:ole="">
             <v:imagedata r:id="rId24" o:title=""/>
           </v:shape>
-          <o:OLEObject Type="Embed" ProgID="Equation.DSMT4" ShapeID="_x0000_i1033" DrawAspect="Content" ObjectID="_1549556087" r:id="rId25"/>
+          <o:OLEObject Type="Embed" ProgID="Equation.DSMT4" ShapeID="_x0000_i1033" DrawAspect="Content" ObjectID="_1549565568" r:id="rId25"/>
         </w:object>
       </w:r>
     </w:p>

</xml_diff>